<commit_message>
Fixed some speeling errors in the dashborad and R studio code
</commit_message>
<xml_diff>
--- a/Sample-Dashboard.docx
+++ b/Sample-Dashboard.docx
@@ -59,13 +59,19 @@
         <w:pStyle w:val="BodyText"/>
       </w:pPr>
       <w:r>
-        <w:t>This is a R Markdo</w:t>
-      </w:r>
-      <w:r>
-        <w:t>wn Document that will serve as an example dashboard for the purposes of deleiverable one. The goal of this document is to present a clean, organized, and simple layout that includes: Information about the topic of interest that the Austin Team wishes to ex</w:t>
-      </w:r>
-      <w:r>
-        <w:t>plore and convey to all potentail readers, dispalying graphs, images of interest that will aid in analysis, and prvide a layout that is user friendly. Ultimatley, a more robust and fitting dashboard will be chosen later as the project draws completion.</w:t>
+        <w:t xml:space="preserve">This is a R Markdown Document that will serve as an example dashboard for the purposes of deliverable one. The goal of this document is to present a clean, organized, and simple layout that </w:t>
+      </w:r>
+      <w:r>
+        <w:t>includes</w:t>
+      </w:r>
+      <w:r>
+        <w:t xml:space="preserve"> </w:t>
+      </w:r>
+      <w:r>
+        <w:t>i</w:t>
+      </w:r>
+      <w:r>
+        <w:t>nformation about the topic of interest that the Austin Team wishes to explore and convey to all potential readers, displaying graphs, images of interest that will aid in analysis, and pride a layout that is user friendly. Ultimately, a more robust and fitting dashboard will be chosen later as the project draws completion.</w:t>
       </w:r>
     </w:p>
     <w:p>
@@ -75,10 +81,7 @@
       <w:bookmarkStart w:id="1" w:name="topic"/>
       <w:bookmarkEnd w:id="0"/>
       <w:r>
-        <w:t>Top</w:t>
-      </w:r>
-      <w:r>
-        <w:t>ic</w:t>
+        <w:t>Topic</w:t>
       </w:r>
     </w:p>
     <w:p>
@@ -86,10 +89,13 @@
         <w:pStyle w:val="FirstParagraph"/>
       </w:pPr>
       <w:r>
-        <w:t>For Team Austin’s project, we wish to preform analysis to determine if there is a connection to the increae price in housing prices in austin as a relation to crimes in Austin. For this example, a merged data set that contains both housing prices and un</w:t>
-      </w:r>
-      <w:r>
-        <w:t>ique crimes commited that both sorted by zipcodes will be brought in.</w:t>
+        <w:t xml:space="preserve">For Team Austin's project, we wish to preform analysis to determine if there is a connection to the increase price of houses in Austin as a relation to crimes in Austin. For this example, a merged data set that contains both housing prices and unique crimes </w:t>
+      </w:r>
+      <w:r>
+        <w:t>committed</w:t>
+      </w:r>
+      <w:r>
+        <w:t xml:space="preserve"> are both sorted by zip codes and will be brought in.</w:t>
       </w:r>
     </w:p>
     <w:p>
@@ -97,10 +103,13 @@
         <w:pStyle w:val="BodyText"/>
       </w:pPr>
       <w:r>
-        <w:t>To test how a machine learning model could be utilized, we can utilize functions in R studio to to diplay a simple linear model test, where as the the housing prices will be the dependen</w:t>
-      </w:r>
-      <w:r>
-        <w:t>t and the number of crimes will be a single dependent varibale:</w:t>
+        <w:t xml:space="preserve">To test how a machine learning model could be utilized, we can utilize functions in R studio to display a simple linear model test, </w:t>
+      </w:r>
+      <w:r>
+        <w:t>whereas</w:t>
+      </w:r>
+      <w:r>
+        <w:t xml:space="preserve"> the housing prices will be the dependent and the number of crimes will be a single dependent variable:</w:t>
       </w:r>
     </w:p>
     <w:p>
@@ -118,7 +127,13 @@
         <w:pStyle w:val="FirstParagraph"/>
       </w:pPr>
       <w:r>
-        <w:t>Firstly, the merged dtat sheet must be brought in and saved into R Studio to later be called upon:</w:t>
+        <w:t>Firstly, the merged d</w:t>
+      </w:r>
+      <w:r>
+        <w:t>ata</w:t>
+      </w:r>
+      <w:r>
+        <w:t xml:space="preserve"> sheet must be brought in and saved into R Studio to later be called upon:</w:t>
       </w:r>
     </w:p>
     <w:p>
@@ -188,10 +203,7 @@
       <w:bookmarkStart w:id="3" w:name="machine-learning-rundown"/>
       <w:bookmarkEnd w:id="2"/>
       <w:r>
-        <w:t xml:space="preserve">Machine Learning </w:t>
-      </w:r>
-      <w:r>
-        <w:t>Rundown</w:t>
+        <w:t>Machine Learning Rundown</w:t>
       </w:r>
     </w:p>
     <w:p>
@@ -199,10 +211,22 @@
         <w:pStyle w:val="FirstParagraph"/>
       </w:pPr>
       <w:r>
-        <w:t>In Pandas, Machine leraning was utilaized to illustrates the results of a simple linear regression using the two datatypes. Howver in a dashbord, we want to little, if not any, lines of code for presentation; R Markdown allows us to hide code easil</w:t>
-      </w:r>
-      <w:r>
-        <w:t>y:</w:t>
+        <w:t xml:space="preserve"> </w:t>
+      </w:r>
+      <w:r>
+        <w:t xml:space="preserve">In Pandas, Machine learning was utilized to illustrate the results of </w:t>
+      </w:r>
+      <w:r>
+        <w:t>a simple</w:t>
+      </w:r>
+      <w:r>
+        <w:t xml:space="preserve"> linear regression using the two datatypes. </w:t>
+      </w:r>
+      <w:r>
+        <w:t>However,</w:t>
+      </w:r>
+      <w:r>
+        <w:t xml:space="preserve"> in a dashboard, we want little, if not any, lines of code for presentation; R Markdown allows us to hide code easily:</w:t>
       </w:r>
     </w:p>
     <w:p>
@@ -294,13 +318,7 @@
         <w:rPr>
           <w:rStyle w:val="VerbatimChar"/>
         </w:rPr>
-        <w:t>##                   Estimate Std. Error t value Pr(&gt;</w:t>
-      </w:r>
-      <w:r>
-        <w:rPr>
-          <w:rStyle w:val="VerbatimChar"/>
-        </w:rPr>
-        <w:t xml:space="preserve">|t|)    </w:t>
+        <w:t xml:space="preserve">##                   Estimate Std. Error t value Pr(&gt;|t|)    </w:t>
       </w:r>
       <w:r>
         <w:br/>
@@ -354,13 +372,7 @@
         <w:rPr>
           <w:rStyle w:val="VerbatimChar"/>
         </w:rPr>
-        <w:t>## Residual standard error: 448500 on 15169 de</w:t>
-      </w:r>
-      <w:r>
-        <w:rPr>
-          <w:rStyle w:val="VerbatimChar"/>
-        </w:rPr>
-        <w:t>grees of freedom</w:t>
+        <w:t>## Residual standard error: 448500 on 15169 degrees of freedom</w:t>
       </w:r>
       <w:r>
         <w:br/>
@@ -387,13 +399,48 @@
       </w:pPr>
       <w:r>
         <w:lastRenderedPageBreak/>
-        <w:t>To quicky explain the results above, the numbers give us a good indication of what our linear model performance’</w:t>
-      </w:r>
-      <w:r>
-        <w:t>s was. Without going into too much details, there are some indicators that tell us how appropiate was our linear model. An important value to consider is the R score; in the summary we see it is low, nearly at 0.0263 for r squared score. This essentially m</w:t>
-      </w:r>
-      <w:r>
-        <w:t>eans that these two data types that we chosen were not appropraite in the current state they were utilized in.</w:t>
+        <w:t xml:space="preserve">To quickly explain the results above, the numbers give us a </w:t>
+      </w:r>
+      <w:r>
+        <w:t>good indication</w:t>
+      </w:r>
+      <w:r>
+        <w:t xml:space="preserve"> of what our linear model </w:t>
+      </w:r>
+      <w:r>
+        <w:t>performances</w:t>
+      </w:r>
+      <w:r>
+        <w:t xml:space="preserve"> was. Without going into too </w:t>
+      </w:r>
+      <w:r>
+        <w:t>many</w:t>
+      </w:r>
+      <w:r>
+        <w:t xml:space="preserve"> details, there are some indicators that tell us how appropriate </w:t>
+      </w:r>
+      <w:r>
+        <w:t>our linear model was</w:t>
+      </w:r>
+      <w:r>
+        <w:t xml:space="preserve">. An important value to consider is the R score; in the summary we see it is low, nearly at 0.0263 for r squared score. This essentially means that these two data types that we </w:t>
+      </w:r>
+      <w:r>
+        <w:t>chose</w:t>
+      </w:r>
+      <w:r>
+        <w:t xml:space="preserve"> were not appropriate in the current state they were utilized in.</w:t>
+      </w:r>
+    </w:p>
+    <w:p>
+      <w:pPr>
+        <w:pStyle w:val="Heading2"/>
+      </w:pPr>
+      <w:r>
+        <w:t>Checking “Appropriateness</w:t>
+      </w:r>
+      <w:r>
+        <w:t>” in our data</w:t>
       </w:r>
     </w:p>
     <w:p>
@@ -401,10 +448,13 @@
         <w:pStyle w:val="BodyText"/>
       </w:pPr>
       <w:r>
-        <w:t xml:space="preserve">##Checking “Appropiateness in the data” There are manny ways to determine whether data utilzed for a model such as this was appriate or not. One </w:t>
-      </w:r>
-      <w:r>
-        <w:t xml:space="preserve">way to check is to see what our data is trending towards. </w:t>
+        <w:t xml:space="preserve">There are </w:t>
+      </w:r>
+      <w:r>
+        <w:t>many</w:t>
+      </w:r>
+      <w:r>
+        <w:t xml:space="preserve"> ways to determine whether data utilzed for a model such as this was appriate or not. One way to check is to see what our data is trending towards. </w:t>
       </w:r>
       <w:r>
         <w:rPr>
@@ -453,14 +503,28 @@
         </w:drawing>
       </w:r>
       <w:r>
-        <w:t xml:space="preserve"> The residual plot tells us if there is any “clustering” of data present. In an idela scenario, we want to see a flat cluster of data point across the board. Here, we see there is havey clustering </w:t>
-      </w:r>
-      <w:r>
-        <w:t xml:space="preserve">of points at the </w:t>
+        <w:t xml:space="preserve"> </w:t>
+      </w:r>
+    </w:p>
+    <w:p>
+      <w:pPr>
+        <w:pStyle w:val="BodyText"/>
+      </w:pPr>
+      <w:r>
+        <w:t>The</w:t>
+      </w:r>
+      <w:r>
+        <w:t xml:space="preserve"> residual plot tells us if there is any "clustering" of data present. In an ideal scenario, we want to see a flat cluster of data point across the board. Here, we see there is heavy </w:t>
       </w:r>
       <w:r>
         <w:lastRenderedPageBreak/>
-        <w:t xml:space="preserve">end of our data. We can explor this further in the next plot. </w:t>
+        <w:t xml:space="preserve">clustering of points at the end of our data. We can explore further in the </w:t>
+      </w:r>
+      <w:r>
+        <w:t>next plot.</w:t>
+      </w:r>
+      <w:r>
+        <w:t xml:space="preserve"> </w:t>
       </w:r>
       <w:r>
         <w:rPr>
@@ -524,16 +588,23 @@
         <w:pStyle w:val="FirstParagraph"/>
       </w:pPr>
       <w:r>
-        <w:t>Plots like a qq-polt can tell us what is happening to our data. In summary, we ideally want a linear reression to have all the data points as a straight line on t</w:t>
-      </w:r>
-      <w:r>
-        <w:t>his qq-plot. Our data portrays an expontential curve, this means higher values of our chosen varaibles are not matching up in a linaer manner. This info can be useful in our post anaylis where we talk in the completed poject. Going foward, we can try to im</w:t>
-      </w:r>
-      <w:r>
-        <w:t>prove our Machine leraning model in a varietu of ways, such as new merges, introducing new variables to consider in a Machine Learning model, etc. It is possible that after trial and error, the final model may sttill not be appropiate or that we couldn’t m</w:t>
-      </w:r>
-      <w:r>
-        <w:t>ake a stronger connection as intcapated.</w:t>
+        <w:t xml:space="preserve">Plots like a </w:t>
+      </w:r>
+      <w:proofErr w:type="spellStart"/>
+      <w:r>
+        <w:t>qq</w:t>
+      </w:r>
+      <w:proofErr w:type="spellEnd"/>
+      <w:r>
+        <w:t xml:space="preserve">-plot can tell us what is happening to our data. In summary, we ideally want a linear regression to have all the data points as a straight line on this </w:t>
+      </w:r>
+      <w:proofErr w:type="spellStart"/>
+      <w:r>
+        <w:t>qq</w:t>
+      </w:r>
+      <w:proofErr w:type="spellEnd"/>
+      <w:r>
+        <w:t>-plot. Our data portrays an exponential curve, this means higher values of our chosen variables are not matching up in a linear manner. This info can be useful in our post analysis where we talk further in the completed project. Going forward, we can try to improve our Machine learning model in a variety of ways, such as new merges, introducing new variables to consider in a Machine Learning model, etc. It is possible that after trial and error, the final model may still not be appropriate or that we couldn't make a stronger connection as anticipated.</w:t>
       </w:r>
     </w:p>
     <w:p>
@@ -541,13 +612,19 @@
         <w:pStyle w:val="BodyText"/>
       </w:pPr>
       <w:r>
-        <w:t>However, we can still talk about the model and the data itself. The important thing to note here is as data analytics, we are not trying to prove anything. A lot can be said about the data we are trying to use, even</w:t>
-      </w:r>
-      <w:r>
-        <w:t xml:space="preserve"> if our model isnt a good fit.</w:t>
-      </w:r>
-    </w:p>
-    <w:bookmarkEnd w:id="4"/>
+        <w:t>More importantly</w:t>
+      </w:r>
+      <w:r>
+        <w:t xml:space="preserve">, we can still talk about the model and the data itself. </w:t>
+      </w:r>
+      <w:r>
+        <w:t xml:space="preserve">The main take away </w:t>
+      </w:r>
+      <w:r>
+        <w:t>to note here is as data analytics, we are not trying to prove anything. A lot can be said about the data we are trying to use, even if our model isnt a good fit.</w:t>
+      </w:r>
+      <w:bookmarkEnd w:id="4"/>
+    </w:p>
     <w:sectPr>
       <w:pgSz w:w="12240" w:h="15840"/>
       <w:pgMar w:top="1440" w:right="1440" w:bottom="1440" w:left="1440" w:header="720" w:footer="720" w:gutter="0"/>
@@ -841,6 +918,13 @@
     <w:lsdException w:name="Placeholder Text" w:semiHidden="1"/>
     <w:lsdException w:name="Light Shading"/>
     <w:lsdException w:name="Light List"/>
+    <w:lsdException w:name="Light Grid"/>
+    <w:lsdException w:name="Medium Shading 1"/>
+    <w:lsdException w:name="Medium Shading 2"/>
+    <w:lsdException w:name="Medium List 1"/>
+    <w:lsdException w:name="Medium List 2"/>
+    <w:lsdException w:name="Medium Grid 1"/>
+    <w:lsdException w:name="Medium Grid 2"/>
     <w:lsdException w:name="Medium Grid 3"/>
     <w:lsdException w:name="Dark List"/>
     <w:lsdException w:name="Colorful Shading"/>
@@ -1063,6 +1147,7 @@
     <w:name w:val="heading 2"/>
     <w:basedOn w:val="Normal"/>
     <w:next w:val="BodyText"/>
+    <w:link w:val="Heading2Char"/>
     <w:uiPriority w:val="9"/>
     <w:unhideWhenUsed/>
     <w:qFormat/>
@@ -1809,6 +1894,21 @@
       <w:rFonts w:ascii="Consolas" w:hAnsi="Consolas"/>
       <w:sz w:val="22"/>
       <w:shd w:val="clear" w:color="auto" w:fill="F8F8F8"/>
+    </w:rPr>
+  </w:style>
+  <w:style w:type="character" w:customStyle="1" w:styleId="Heading2Char">
+    <w:name w:val="Heading 2 Char"/>
+    <w:basedOn w:val="DefaultParagraphFont"/>
+    <w:link w:val="Heading2"/>
+    <w:uiPriority w:val="9"/>
+    <w:rsid w:val="00DE32D0"/>
+    <w:rPr>
+      <w:rFonts w:asciiTheme="majorHAnsi" w:eastAsiaTheme="majorEastAsia" w:hAnsiTheme="majorHAnsi" w:cstheme="majorBidi"/>
+      <w:b/>
+      <w:bCs/>
+      <w:color w:val="4F81BD" w:themeColor="accent1"/>
+      <w:sz w:val="28"/>
+      <w:szCs w:val="28"/>
     </w:rPr>
   </w:style>
 </w:styles>

</xml_diff>